<commit_message>
add responsive design to site
</commit_message>
<xml_diff>
--- a/img/tarawhiteleycv.docx
+++ b/img/tarawhiteleycv.docx
@@ -360,7 +360,25 @@
           <w:sz w:val="22"/>
           <w:szCs w:val="22"/>
         </w:rPr>
-        <w:t>Create and enforce social media police for regional homebuilder with six divisions.</w:t>
+        <w:t>Create</w:t>
+      </w:r>
+      <w:r>
+        <w:rPr>
+          <w:color w:val="000000"/>
+          <w:sz w:val="22"/>
+          <w:szCs w:val="22"/>
+        </w:rPr>
+        <w:t xml:space="preserve"> and enforce social media policy</w:t>
+      </w:r>
+      <w:bookmarkStart w:id="0" w:name="_GoBack"/>
+      <w:bookmarkEnd w:id="0"/>
+      <w:r>
+        <w:rPr>
+          <w:color w:val="000000"/>
+          <w:sz w:val="22"/>
+          <w:szCs w:val="22"/>
+        </w:rPr>
+        <w:t xml:space="preserve"> for regional homebuilder with six divisions.</w:t>
       </w:r>
     </w:p>
     <w:p>
@@ -3184,8 +3202,6 @@
           <w:szCs w:val="20"/>
         </w:rPr>
       </w:pPr>
-      <w:bookmarkStart w:id="0" w:name="_GoBack"/>
-      <w:bookmarkEnd w:id="0"/>
     </w:p>
     <w:p>
       <w:pPr>
@@ -5916,7 +5932,7 @@
 </file>
 
 <file path=customXml/itemProps1.xml><?xml version="1.0" encoding="utf-8"?>
-<ds:datastoreItem xmlns:ds="http://schemas.openxmlformats.org/officeDocument/2006/customXml" ds:itemID="{63400D77-00C0-472E-8A90-BE068873D73F}">
+<ds:datastoreItem xmlns:ds="http://schemas.openxmlformats.org/officeDocument/2006/customXml" ds:itemID="{9B94AC7A-FBEE-43C5-99D9-2920F823C1B6}">
   <ds:schemaRefs>
     <ds:schemaRef ds:uri="http://schemas.openxmlformats.org/officeDocument/2006/bibliography"/>
   </ds:schemaRefs>

</xml_diff>